<commit_message>
test uprava wordu I2
</commit_message>
<xml_diff>
--- a/Iterační plány/I2.docx
+++ b/Iterační plány/I2.docx
@@ -26,7 +26,6 @@
         </w:rPr>
         <w:t xml:space="preserve"> </w:t>
       </w:r>
-      <w:proofErr w:type="gramStart"/>
       <w:r>
         <w:rPr>
           <w:b/>
@@ -35,313 +34,257 @@
         </w:rPr>
         <w:t>2.10.-8.10.2014</w:t>
       </w:r>
-      <w:proofErr w:type="gramEnd"/>
-    </w:p>
-    <w:p>
-      <w:pPr>
+      <w:r>
         <w:rPr>
           <w:b/>
           <w:sz w:val="28"/>
           <w:szCs w:val="28"/>
         </w:rPr>
-      </w:pPr>
-      <w:r>
+        <w:t xml:space="preserve">   </w:t>
+      </w:r>
+    </w:p>
+    <w:p>
+      <w:pPr>
         <w:rPr>
           <w:b/>
           <w:sz w:val="28"/>
           <w:szCs w:val="28"/>
         </w:rPr>
-        <w:t>Cíle:</w:t>
-      </w:r>
-    </w:p>
-    <w:p>
-      <w:r>
-        <w:t xml:space="preserve">Výběr vhodného </w:t>
-      </w:r>
-      <w:proofErr w:type="spellStart"/>
-      <w:r>
-        <w:t>verzovacího</w:t>
-      </w:r>
-      <w:proofErr w:type="spellEnd"/>
-      <w:r>
-        <w:t xml:space="preserve"> systému a schválení skupinou</w:t>
-      </w:r>
-      <w:r>
-        <w:tab/>
-      </w:r>
-      <w:r>
-        <w:tab/>
-      </w:r>
-      <w:r>
-        <w:tab/>
-      </w:r>
-    </w:p>
-    <w:p>
-      <w:r>
-        <w:t>Úprava a schválení UC</w:t>
-      </w:r>
-      <w:r>
-        <w:tab/>
-      </w:r>
-      <w:r>
-        <w:tab/>
-      </w:r>
-      <w:r>
-        <w:tab/>
-      </w:r>
-    </w:p>
-    <w:p>
-      <w:r>
-        <w:t>Úprava a schválení "vize"</w:t>
-      </w:r>
-      <w:r>
-        <w:tab/>
-      </w:r>
-      <w:r>
-        <w:tab/>
-      </w:r>
-      <w:r>
-        <w:tab/>
-      </w:r>
-    </w:p>
-    <w:p>
-      <w:r>
-        <w:t>Úprava a schválení seznamu požadavků</w:t>
-      </w:r>
-      <w:r>
-        <w:tab/>
-      </w:r>
-      <w:r>
-        <w:tab/>
-      </w:r>
-      <w:r>
-        <w:tab/>
-      </w:r>
-    </w:p>
-    <w:p>
-      <w:proofErr w:type="gramStart"/>
-      <w:r>
-        <w:t>Vytvoření  a schválení</w:t>
-      </w:r>
-      <w:proofErr w:type="gramEnd"/>
-      <w:r>
-        <w:t xml:space="preserve"> </w:t>
-      </w:r>
-      <w:proofErr w:type="spellStart"/>
-      <w:r>
-        <w:t>scénářu</w:t>
-      </w:r>
-      <w:proofErr w:type="spellEnd"/>
-      <w:r>
-        <w:t xml:space="preserve"> k UC</w:t>
-      </w:r>
-      <w:r>
-        <w:tab/>
-      </w:r>
-      <w:r>
-        <w:tab/>
-      </w:r>
-      <w:r>
-        <w:tab/>
-      </w:r>
-    </w:p>
-    <w:p>
-      <w:pPr>
+      </w:pPr>
+      <w:r>
         <w:rPr>
           <w:b/>
           <w:sz w:val="28"/>
           <w:szCs w:val="28"/>
         </w:rPr>
-      </w:pPr>
-      <w:r>
+        <w:t>Cíle:</w:t>
+      </w:r>
+    </w:p>
+    <w:p>
+      <w:r>
+        <w:t>Výběr vhodného verzovacího systému a schválení skupinou</w:t>
+      </w:r>
+      <w:r>
+        <w:tab/>
+      </w:r>
+      <w:r>
+        <w:tab/>
+      </w:r>
+      <w:r>
+        <w:tab/>
+      </w:r>
+    </w:p>
+    <w:p>
+      <w:r>
+        <w:t>Úprava a schválení UC</w:t>
+      </w:r>
+      <w:r>
+        <w:tab/>
+      </w:r>
+      <w:r>
+        <w:tab/>
+      </w:r>
+      <w:r>
+        <w:tab/>
+      </w:r>
+    </w:p>
+    <w:p>
+      <w:r>
+        <w:t>Úprava a schválení "vize"</w:t>
+      </w:r>
+      <w:r>
+        <w:tab/>
+      </w:r>
+      <w:r>
+        <w:tab/>
+      </w:r>
+      <w:r>
+        <w:tab/>
+      </w:r>
+    </w:p>
+    <w:p>
+      <w:r>
+        <w:t>Úprava a schválení seznamu požadavků</w:t>
+      </w:r>
+      <w:r>
+        <w:tab/>
+      </w:r>
+      <w:r>
+        <w:tab/>
+      </w:r>
+      <w:r>
+        <w:tab/>
+      </w:r>
+    </w:p>
+    <w:p>
+      <w:r>
+        <w:t>Vytvoření  a schválení scénářu k UC</w:t>
+      </w:r>
+      <w:r>
+        <w:tab/>
+      </w:r>
+      <w:r>
+        <w:tab/>
+      </w:r>
+      <w:r>
+        <w:tab/>
+      </w:r>
+    </w:p>
+    <w:p>
+      <w:pPr>
         <w:rPr>
           <w:b/>
           <w:sz w:val="28"/>
           <w:szCs w:val="28"/>
         </w:rPr>
-        <w:t>Úkoly:</w:t>
-      </w:r>
-    </w:p>
-    <w:p>
-      <w:proofErr w:type="spellStart"/>
-      <w:r>
-        <w:t>Bystroňová</w:t>
-      </w:r>
-      <w:proofErr w:type="spellEnd"/>
-      <w:r>
-        <w:t xml:space="preserve"> upraví UC</w:t>
-      </w:r>
-      <w:r>
-        <w:tab/>
-      </w:r>
-      <w:r>
-        <w:tab/>
-      </w:r>
-      <w:r>
-        <w:tab/>
-      </w:r>
-      <w:r>
-        <w:tab/>
-      </w:r>
-      <w:r>
-        <w:tab/>
-      </w:r>
-      <w:r>
-        <w:tab/>
-      </w:r>
-    </w:p>
-    <w:p>
-      <w:r>
-        <w:t xml:space="preserve">Mareček představí vhodné </w:t>
-      </w:r>
-      <w:proofErr w:type="spellStart"/>
-      <w:r>
-        <w:t>verzovací</w:t>
-      </w:r>
-      <w:proofErr w:type="spellEnd"/>
-      <w:r>
-        <w:t xml:space="preserve"> systémy, na schůzce dne </w:t>
-      </w:r>
-      <w:proofErr w:type="gramStart"/>
-      <w:r>
-        <w:t>7.10. 2014</w:t>
-      </w:r>
-      <w:proofErr w:type="gramEnd"/>
-      <w:r>
-        <w:t xml:space="preserve"> v 14:00 hod. skupina vybere vhodný systém.</w:t>
-      </w:r>
-      <w:r>
-        <w:tab/>
-      </w:r>
-      <w:r>
-        <w:tab/>
-      </w:r>
-      <w:r>
-        <w:tab/>
-      </w:r>
-      <w:r>
-        <w:tab/>
-      </w:r>
-      <w:r>
-        <w:tab/>
-      </w:r>
-      <w:r>
-        <w:tab/>
-      </w:r>
-    </w:p>
-    <w:p>
-      <w:r>
-        <w:t>Dedek upraví vizi</w:t>
-      </w:r>
-      <w:r>
-        <w:tab/>
-      </w:r>
-      <w:r>
-        <w:tab/>
-      </w:r>
-      <w:r>
-        <w:tab/>
-      </w:r>
-      <w:r>
-        <w:tab/>
-      </w:r>
-      <w:r>
-        <w:tab/>
-      </w:r>
-      <w:r>
-        <w:tab/>
-      </w:r>
-    </w:p>
-    <w:p>
-      <w:proofErr w:type="spellStart"/>
-      <w:r>
-        <w:t>Kuzník</w:t>
-      </w:r>
-      <w:proofErr w:type="spellEnd"/>
-      <w:r>
-        <w:t xml:space="preserve"> upraví seznam požadavků</w:t>
-      </w:r>
-      <w:r>
-        <w:tab/>
-      </w:r>
-      <w:r>
-        <w:tab/>
-      </w:r>
-      <w:r>
-        <w:tab/>
-      </w:r>
-      <w:r>
-        <w:tab/>
-      </w:r>
-      <w:r>
-        <w:tab/>
-      </w:r>
-      <w:r>
-        <w:tab/>
-      </w:r>
-    </w:p>
-    <w:p>
-      <w:r>
-        <w:t xml:space="preserve">Skupina vytvoří scénáře k UC (úterý, středa), </w:t>
-      </w:r>
-      <w:proofErr w:type="spellStart"/>
-      <w:r>
-        <w:t>Czakan</w:t>
-      </w:r>
-      <w:proofErr w:type="spellEnd"/>
-      <w:r>
-        <w:t xml:space="preserve"> jej sepíše </w:t>
-      </w:r>
-      <w:r>
-        <w:tab/>
-      </w:r>
-      <w:r>
-        <w:tab/>
-      </w:r>
-      <w:r>
-        <w:tab/>
-      </w:r>
-      <w:r>
-        <w:tab/>
-      </w:r>
-      <w:r>
-        <w:tab/>
-      </w:r>
-      <w:r>
-        <w:tab/>
-      </w:r>
-      <w:r>
-        <w:tab/>
-      </w:r>
-    </w:p>
-    <w:p>
-      <w:pPr>
+      </w:pPr>
+      <w:r>
         <w:rPr>
           <w:b/>
           <w:sz w:val="28"/>
           <w:szCs w:val="28"/>
         </w:rPr>
-      </w:pPr>
-      <w:r>
+        <w:t>Úkoly:</w:t>
+      </w:r>
+    </w:p>
+    <w:p>
+      <w:r>
+        <w:t>Bystroňová upraví UC</w:t>
+      </w:r>
+      <w:r>
+        <w:tab/>
+      </w:r>
+      <w:r>
+        <w:tab/>
+      </w:r>
+      <w:r>
+        <w:tab/>
+      </w:r>
+      <w:r>
+        <w:tab/>
+      </w:r>
+      <w:r>
+        <w:tab/>
+      </w:r>
+      <w:r>
+        <w:tab/>
+      </w:r>
+    </w:p>
+    <w:p>
+      <w:r>
+        <w:t>Mareček představí vhodné verzovací systémy, na schůzce dne 7.10. 2014 v 14:00 hod. skupina vybere vhodný systém.</w:t>
+      </w:r>
+      <w:r>
+        <w:tab/>
+      </w:r>
+      <w:r>
+        <w:tab/>
+      </w:r>
+      <w:r>
+        <w:tab/>
+      </w:r>
+      <w:r>
+        <w:tab/>
+      </w:r>
+      <w:r>
+        <w:tab/>
+      </w:r>
+      <w:r>
+        <w:tab/>
+      </w:r>
+    </w:p>
+    <w:p>
+      <w:r>
+        <w:t>Dedek upraví vizi</w:t>
+      </w:r>
+      <w:r>
+        <w:tab/>
+      </w:r>
+      <w:r>
+        <w:tab/>
+      </w:r>
+      <w:r>
+        <w:tab/>
+      </w:r>
+      <w:r>
+        <w:tab/>
+      </w:r>
+      <w:r>
+        <w:tab/>
+      </w:r>
+      <w:r>
+        <w:tab/>
+      </w:r>
+    </w:p>
+    <w:p>
+      <w:r>
+        <w:t>Kuzník upraví seznam požadavků</w:t>
+      </w:r>
+      <w:r>
+        <w:tab/>
+      </w:r>
+      <w:r>
+        <w:tab/>
+      </w:r>
+      <w:r>
+        <w:tab/>
+      </w:r>
+      <w:r>
+        <w:tab/>
+      </w:r>
+      <w:r>
+        <w:tab/>
+      </w:r>
+      <w:r>
+        <w:tab/>
+      </w:r>
+    </w:p>
+    <w:p>
+      <w:r>
+        <w:t xml:space="preserve">Skupina vytvoří scénáře k UC (úterý, středa), Czakan jej sepíše </w:t>
+      </w:r>
+      <w:r>
+        <w:tab/>
+      </w:r>
+      <w:r>
+        <w:tab/>
+      </w:r>
+      <w:r>
+        <w:tab/>
+      </w:r>
+      <w:r>
+        <w:tab/>
+      </w:r>
+      <w:r>
+        <w:tab/>
+      </w:r>
+      <w:r>
+        <w:tab/>
+      </w:r>
+      <w:r>
+        <w:tab/>
+      </w:r>
+    </w:p>
+    <w:p>
+      <w:pPr>
         <w:rPr>
           <w:b/>
           <w:sz w:val="28"/>
           <w:szCs w:val="28"/>
         </w:rPr>
+      </w:pPr>
+      <w:r>
+        <w:rPr>
+          <w:b/>
+          <w:sz w:val="28"/>
+          <w:szCs w:val="28"/>
+        </w:rPr>
         <w:t>Zhodnocení iterace:</w:t>
       </w:r>
     </w:p>
     <w:p>
       <w:r>
-        <w:t xml:space="preserve">Výběr vhodného </w:t>
-      </w:r>
-      <w:proofErr w:type="spellStart"/>
-      <w:r>
-        <w:t>verzovacího</w:t>
-      </w:r>
-      <w:proofErr w:type="spellEnd"/>
-      <w:r>
-        <w:t xml:space="preserve"> systému a schválení skupinou - SPLNĚNO</w:t>
+        <w:t>Výběr vhodného verzovacího systému a schválení skupinou - SPLNĚNO</w:t>
       </w:r>
       <w:r>
         <w:tab/>
@@ -397,21 +340,8 @@
       </w:r>
     </w:p>
     <w:p>
-      <w:proofErr w:type="gramStart"/>
-      <w:r>
-        <w:t>Vytvoření  a schválení</w:t>
-      </w:r>
-      <w:proofErr w:type="gramEnd"/>
-      <w:r>
-        <w:t xml:space="preserve"> </w:t>
-      </w:r>
-      <w:proofErr w:type="spellStart"/>
-      <w:r>
-        <w:t>scénářu</w:t>
-      </w:r>
-      <w:proofErr w:type="spellEnd"/>
-      <w:r>
-        <w:t xml:space="preserve"> k UC - </w:t>
+      <w:r>
+        <w:t xml:space="preserve">Vytvoření  a schválení scénářu k UC - </w:t>
       </w:r>
       <w:r>
         <w:rPr>

</xml_diff>